<commit_message>
Before updates bilio links
</commit_message>
<xml_diff>
--- a/documentation/0.Введение.docx
+++ b/documentation/0.Введение.docx
@@ -22,13 +22,7 @@
         <w:t>работы</w:t>
       </w:r>
       <w:r>
-        <w:t>. Многие задачи, возникающие в различных сферах человеческой деятельности, могут быть сведены к задаче поиска глобального оптимума. Оптимизация является неотъемлемой частью важнейших этапов моделирования технических, социальных,</w:t>
-      </w:r>
-      <w:r>
-        <w:t xml:space="preserve"> </w:t>
-      </w:r>
-      <w:r>
-        <w:t>экономических и т.д. систем. В ряде случаев именно сложность возникающей оптимизационной задачи становится тем ограничением, которое не позволяет решить обратную задачу или исследовать общую постановку проблемы.</w:t>
+        <w:t>.</w:t>
       </w:r>
       <w:r>
         <w:t xml:space="preserve"> </w:t>
@@ -36,230 +30,330 @@
     </w:p>
     <w:p>
       <w:r>
-        <w:t>В настоящее время глобальная оптимизация (</w:t>
-      </w:r>
-      <w:r>
-        <w:t>ГО</w:t>
-      </w:r>
-      <w:r>
-        <w:t>)  широко востребованное и интенсивно развивающееся направление вычислительной математики. Трудности численного решения оптимизационных задач во многом связаны с видом оптимизируемой целевой функции и количеством е</w:t>
-      </w:r>
-      <w:r>
-        <w:t>е</w:t>
-      </w:r>
-      <w:r>
-        <w:t xml:space="preserve"> аргументов. Целевая функция может быть невыпуклой, недифференцируемой, негладкой, многоэкстремальной. Кроме того, каждое вычисление значений целевой функции может требовать значительных вычислительных ресурсов.</w:t>
+        <w:t xml:space="preserve">Оптимизация в широком смысле слова находит применение в науке, технике и в любой другой области человеческой деятельности. Оптимизация - целенаправленная деятельность, заключающаяся в получении наилучших результатов при соответствующих условиях. Поиски оптимальных решений привели к созданию специальных математических методов и уже в 18 веке были заложены математические основы оптимизации (вариационное исчисление, численные методы и </w:t>
+      </w:r>
+      <w:proofErr w:type="spellStart"/>
+      <w:proofErr w:type="gramStart"/>
+      <w:r>
+        <w:t>др</w:t>
+      </w:r>
+      <w:proofErr w:type="spellEnd"/>
+      <w:proofErr w:type="gramEnd"/>
+      <w:r>
+        <w:t>). Однако до второй половины 20 века методы оптимизации во многих областях науки и техники применялись очень редко, поскольку практическое использование математических методов оптимизации требовало огромной вычислительной работы, которую без ЭВМ реализовать было к</w:t>
+      </w:r>
+      <w:r>
+        <w:t>райне трудно, а в ряде случаев — невозможно.</w:t>
       </w:r>
     </w:p>
     <w:p>
       <w:r>
-        <w:t>В различных областях науки выдвигается вс</w:t>
-      </w:r>
-      <w:r>
-        <w:t>ё</w:t>
-      </w:r>
-      <w:r>
-        <w:t xml:space="preserve"> больше задач, сводящихся к</w:t>
+        <w:t>В настоящее время глобальная оптимизация (</w:t>
+      </w:r>
+      <w:r>
+        <w:t>ГО</w:t>
+      </w:r>
+      <w:r>
+        <w:t>)</w:t>
       </w:r>
       <w:r>
         <w:t xml:space="preserve"> </w:t>
       </w:r>
       <w:r>
-        <w:t xml:space="preserve">поиску именно глобального оптимума. Это закономерно привело к росту интереса к проблемам </w:t>
-      </w:r>
-      <w:r>
-        <w:t>ГО</w:t>
-      </w:r>
-      <w:r>
-        <w:t xml:space="preserve"> и выделению е</w:t>
-      </w:r>
-      <w:r>
-        <w:t>й</w:t>
-      </w:r>
-      <w:r>
-        <w:t xml:space="preserve"> в отдельную ветвь математического</w:t>
-      </w:r>
-      <w:r>
-        <w:t xml:space="preserve"> </w:t>
-      </w:r>
-      <w:r>
-        <w:t xml:space="preserve">программирования. </w:t>
+        <w:t>широко востребованное и интенсивно развивающееся направление вычислительной математики. Трудности численного решения оптимизационных задач во многом связаны с видом оптимизируемой целевой функции и количеством е</w:t>
+      </w:r>
+      <w:r>
+        <w:t>е</w:t>
+      </w:r>
+      <w:r>
+        <w:t xml:space="preserve"> аргументов. Целевая функция может быть невыпуклой, недифференцируемой, негладкой, многоэкстремальной. Кроме того, каждое вычисление значений целевой функции может требовать значительных вычислительных ресурсов.</w:t>
       </w:r>
     </w:p>
     <w:p>
       <w:r>
-        <w:t xml:space="preserve">Подходы глобальной оптимизации существенно отличаются от техники стандартных методов поиска локальных оптимумов функции (часто неспособных найти глобальное решение рассматриваемых многоэкстремальных задач) и характеризуются высокой вычислительной трудоемкостью. </w:t>
-      </w:r>
-      <w:r>
-        <w:t xml:space="preserve">Проблематика моделей, методов и программных средств решения задач оптимизации является областью активных научных исследований, в которой результаты советских и российских ученых имеют широкое признание в стране и за рубежом. Можно выделить работы Д. И. Батищева, Ф.П. Васильева, В.П. </w:t>
-      </w:r>
-      <w:proofErr w:type="spellStart"/>
-      <w:r>
-        <w:t>Гергеля</w:t>
-      </w:r>
-      <w:proofErr w:type="spellEnd"/>
-      <w:r>
-        <w:t>, В.А. Гришагина</w:t>
-      </w:r>
-      <w:proofErr w:type="gramStart"/>
-      <w:r>
-        <w:t xml:space="preserve"> ,</w:t>
-      </w:r>
-      <w:proofErr w:type="gramEnd"/>
-      <w:r>
-        <w:t xml:space="preserve"> Ю.Г. Евтушенко, А.Г. </w:t>
-      </w:r>
-      <w:proofErr w:type="spellStart"/>
-      <w:r>
-        <w:t>Жилинскаса</w:t>
-      </w:r>
-      <w:proofErr w:type="spellEnd"/>
-      <w:r>
-        <w:t xml:space="preserve">, В. Г. Карманова, А.Г. Коротченко, Ю.И. </w:t>
-      </w:r>
-      <w:proofErr w:type="spellStart"/>
-      <w:r>
-        <w:t>Неймарка</w:t>
-      </w:r>
-      <w:proofErr w:type="spellEnd"/>
-      <w:r>
-        <w:t xml:space="preserve">, С.А. </w:t>
-      </w:r>
-      <w:proofErr w:type="spellStart"/>
-      <w:r>
-        <w:t>Пиявского</w:t>
-      </w:r>
-      <w:proofErr w:type="spellEnd"/>
-      <w:r>
-        <w:t xml:space="preserve">, Я. Д. Сергеева, Р.Г. </w:t>
-      </w:r>
-      <w:proofErr w:type="spellStart"/>
-      <w:r>
-        <w:t>Стронгина</w:t>
-      </w:r>
-      <w:proofErr w:type="spellEnd"/>
-      <w:r>
-        <w:t xml:space="preserve">, Ю.А. Флерова и др. Среди </w:t>
-      </w:r>
-      <w:r>
-        <w:lastRenderedPageBreak/>
-        <w:t xml:space="preserve">зарубежных ученых можно указать Р. </w:t>
-      </w:r>
-      <w:proofErr w:type="spellStart"/>
-      <w:r>
-        <w:t>Брента</w:t>
-      </w:r>
-      <w:proofErr w:type="spellEnd"/>
-      <w:r>
-        <w:t xml:space="preserve">, П. </w:t>
-      </w:r>
-      <w:proofErr w:type="spellStart"/>
-      <w:r>
-        <w:t>Пардалоса</w:t>
-      </w:r>
-      <w:proofErr w:type="spellEnd"/>
-      <w:r>
-        <w:t xml:space="preserve">, Я. </w:t>
-      </w:r>
-      <w:proofErr w:type="spellStart"/>
-      <w:r>
-        <w:t>Пинтера</w:t>
-      </w:r>
-      <w:proofErr w:type="spellEnd"/>
-      <w:r>
-        <w:t xml:space="preserve">, Х. Туя,  П. </w:t>
-      </w:r>
-      <w:proofErr w:type="spellStart"/>
-      <w:r>
-        <w:t>Хансена</w:t>
-      </w:r>
-      <w:proofErr w:type="spellEnd"/>
-      <w:r>
-        <w:t>, Р. Хорста и др.</w:t>
-      </w:r>
-      <w:r>
-        <w:t xml:space="preserve"> При этом техники решения задач одномерной глобальной оптимизации исследованы достаточно глубоко, в то время как построение эффективных алгоритмов многомерной оптимизации, имеющих большое практическое значение, продолжает привлекать большое внимание исследователей.</w:t>
+        <w:t>В различных областях науки выдвигается вс</w:t>
+      </w:r>
+      <w:r>
+        <w:t>ё</w:t>
+      </w:r>
+      <w:r>
+        <w:t xml:space="preserve"> больше задач, сводящихся к</w:t>
+      </w:r>
+      <w:r>
+        <w:t xml:space="preserve"> </w:t>
+      </w:r>
+      <w:r>
+        <w:t xml:space="preserve">поиску именно глобального оптимума. Это закономерно привело к росту интереса к проблемам </w:t>
+      </w:r>
+      <w:r>
+        <w:t>ГО</w:t>
+      </w:r>
+      <w:r>
+        <w:t xml:space="preserve"> и выделению е</w:t>
+      </w:r>
+      <w:r>
+        <w:t>й</w:t>
+      </w:r>
+      <w:r>
+        <w:t xml:space="preserve"> в отдельную ветвь математического</w:t>
+      </w:r>
+      <w:r>
+        <w:t xml:space="preserve"> </w:t>
+      </w:r>
+      <w:r>
+        <w:t xml:space="preserve">программирования. </w:t>
       </w:r>
     </w:p>
     <w:p>
       <w:r>
-        <w:t>Важнейшим полученным результатом в теории многоэкстремальной оптимизации является обоснование  того ф</w:t>
-      </w:r>
-      <w:r>
-        <w:t>акта, что  в общем случае</w:t>
-      </w:r>
-      <w:r>
-        <w:t xml:space="preserve">, поиск глобального  </w:t>
-      </w:r>
-      <w:r>
-        <w:t>экстремума</w:t>
-      </w:r>
-      <w:r>
-        <w:t xml:space="preserve"> оптимизируемой функции сводится к построению некоторого покрытия (сетки) в области глобального поиска. При этом данные покрытия должны быть </w:t>
+        <w:t xml:space="preserve">Подходы </w:t>
+      </w:r>
+      <w:r>
+        <w:t>ГО</w:t>
+      </w:r>
+      <w:r>
+        <w:t xml:space="preserve"> существенно отличаются от техники стандартных методов поиска локальных оптимумов функции (часто неспособных найти глобальное решение рассматриваемых многоэкстремальных задач) и характеризуются высокой вычислительной трудоемкостью. </w:t>
+      </w:r>
+      <w:r>
+        <w:t xml:space="preserve">Проблематика моделей, методов и программных средств решения задач оптимизации является областью активных научных исследований, в которой результаты советских и российских ученых имеют широкое признание в стране и за рубежом. </w:t>
       </w:r>
       <w:proofErr w:type="gramStart"/>
       <w:r>
-        <w:t>существенно неравномерными</w:t>
+        <w:t>Известны</w:t>
+      </w:r>
+      <w:r>
+        <w:t xml:space="preserve"> работы</w:t>
+      </w:r>
+      <w:bookmarkStart w:id="0" w:name="_GoBack"/>
+      <w:bookmarkEnd w:id="0"/>
+      <w:r>
+        <w:t xml:space="preserve"> </w:t>
+      </w:r>
+      <w:r>
+        <w:t xml:space="preserve">В.П. </w:t>
+      </w:r>
+      <w:proofErr w:type="spellStart"/>
+      <w:r>
+        <w:t>Гергеля</w:t>
+      </w:r>
+      <w:proofErr w:type="spellEnd"/>
+      <w:r>
+        <w:t xml:space="preserve">, Ю.Г. Евтушенко, А.Г. </w:t>
+      </w:r>
+      <w:proofErr w:type="spellStart"/>
+      <w:r>
+        <w:t>Жилинскаса</w:t>
+      </w:r>
+      <w:proofErr w:type="spellEnd"/>
+      <w:r>
+        <w:t xml:space="preserve">, С.А. </w:t>
+      </w:r>
+      <w:proofErr w:type="spellStart"/>
+      <w:r>
+        <w:t>Пиявского</w:t>
+      </w:r>
+      <w:proofErr w:type="spellEnd"/>
+      <w:r>
+        <w:t xml:space="preserve">, Я. Д. Сергеева, Р.Г. </w:t>
+      </w:r>
+      <w:proofErr w:type="spellStart"/>
+      <w:r>
+        <w:t>Стронгина</w:t>
+      </w:r>
+      <w:proofErr w:type="spellEnd"/>
+      <w:r>
+        <w:t xml:space="preserve">, </w:t>
+      </w:r>
+      <w:r>
+        <w:t>А.</w:t>
+      </w:r>
+      <w:r>
+        <w:t xml:space="preserve"> </w:t>
+      </w:r>
+      <w:r>
+        <w:t>А</w:t>
+      </w:r>
+      <w:r>
+        <w:t>.</w:t>
+      </w:r>
+      <w:r>
+        <w:t xml:space="preserve"> </w:t>
+      </w:r>
+      <w:proofErr w:type="spellStart"/>
+      <w:r>
+        <w:t>Жиглявского</w:t>
+      </w:r>
+      <w:proofErr w:type="spellEnd"/>
+      <w:r>
+        <w:t xml:space="preserve"> и др. Среди зарубежных ученых можно указать Р. </w:t>
+      </w:r>
+      <w:proofErr w:type="spellStart"/>
+      <w:r>
+        <w:t>Брента</w:t>
+      </w:r>
+      <w:proofErr w:type="spellEnd"/>
+      <w:r>
+        <w:t xml:space="preserve">, П. </w:t>
+      </w:r>
+      <w:proofErr w:type="spellStart"/>
+      <w:r>
+        <w:t>Пардалоса</w:t>
+      </w:r>
+      <w:proofErr w:type="spellEnd"/>
+      <w:r>
+        <w:t xml:space="preserve">, Я. </w:t>
+      </w:r>
+      <w:proofErr w:type="spellStart"/>
+      <w:r>
+        <w:t>Пинтера</w:t>
+      </w:r>
+      <w:proofErr w:type="spellEnd"/>
+      <w:r>
+        <w:t xml:space="preserve">, Х. Туя, П. </w:t>
+      </w:r>
+      <w:proofErr w:type="spellStart"/>
+      <w:r>
+        <w:t>Хансена</w:t>
+      </w:r>
+      <w:proofErr w:type="spellEnd"/>
+      <w:r>
+        <w:t>, Р. Хорста и др.</w:t>
+      </w:r>
+      <w:r>
+        <w:t xml:space="preserve"> При этом техники </w:t>
+      </w:r>
+      <w:r>
+        <w:lastRenderedPageBreak/>
+        <w:t xml:space="preserve">решения задач одномерной </w:t>
+      </w:r>
+      <w:r>
+        <w:t>ГО</w:t>
+      </w:r>
+      <w:r>
+        <w:t xml:space="preserve"> исследованы достаточно глубоко, в то время как построение эффективных</w:t>
       </w:r>
       <w:proofErr w:type="gramEnd"/>
       <w:r>
-        <w:t xml:space="preserve"> для обеспечения эффективности вычислений — эти сетки должны быть достаточно плотными в окрестности глобального оптимума и более разреженными вдали от искомого решения. Построение таких оптимальных покрытий обеспечивается при повышении сложности самих численных методов глобального поиска.</w:t>
+        <w:t xml:space="preserve"> алгоритмов многомерной оптимизации, имеющих большое практическое значение, продолжает привлекать большое внимание исследователей.</w:t>
       </w:r>
     </w:p>
     <w:p>
       <w:r>
-        <w:t xml:space="preserve">Возможность построения адаптивных схем поиска наилучшего, то есть глобального, решения многоэкстремальных многомерных задач, отличных от переборных схем, предполагает наличие неких априорных предположений о свойствах задачи. Такие предположения служат математическим инструментом для получения оценок глобального решения задачи на основе проведенных испытаний целевой функции и играют существенную роль при построении эффективных алгоритмов глобального поиска. </w:t>
+        <w:t>Важнейшим полученным результатом в теории многоэкстремальной оптимизации является обоснование того ф</w:t>
+      </w:r>
+      <w:r>
+        <w:t>акта, что</w:t>
+      </w:r>
+      <w:r>
+        <w:t xml:space="preserve"> </w:t>
+      </w:r>
+      <w:r>
+        <w:t>в общем случае</w:t>
+      </w:r>
+      <w:r>
+        <w:t>, поиск глобального</w:t>
+      </w:r>
+      <w:r>
+        <w:t xml:space="preserve"> </w:t>
+      </w:r>
+      <w:r>
+        <w:t>экстремума</w:t>
+      </w:r>
+      <w:r>
+        <w:t xml:space="preserve"> оптимизируемой функции сводится к построению некоторого покрытия (сетки) в области глобального поиска. При этом данные покрытия должны быть </w:t>
       </w:r>
       <w:proofErr w:type="gramStart"/>
       <w:r>
-        <w:t xml:space="preserve">Для многих практических задач (таких как, например, решение нелинейных уравнений и неравенств; регулирование сложных нелинейных систем; оптимизация иерархических моделей, связанных с задачами размещения, системами обслуживания и т.п.) типичным является предположение о </w:t>
-      </w:r>
-      <w:proofErr w:type="spellStart"/>
-      <w:r>
-        <w:t>липшицевости</w:t>
-      </w:r>
-      <w:proofErr w:type="spellEnd"/>
-      <w:r>
-        <w:t xml:space="preserve"> функций, поскольку относительные вариации функций, характеризующих моделируемую систему, обычно не могут превышать некоторый порог, определяемый ограниченной энергией изменений в системе.</w:t>
+        <w:t>существенно неравномерными</w:t>
       </w:r>
       <w:proofErr w:type="gramEnd"/>
       <w:r>
-        <w:t xml:space="preserve"> Разработкой теории и методов численного </w:t>
-      </w:r>
-      <w:r>
-        <w:lastRenderedPageBreak/>
-        <w:t xml:space="preserve">решения задач подобного типа занимается </w:t>
-      </w:r>
-      <w:proofErr w:type="spellStart"/>
-      <w:r>
-        <w:t>липшицева</w:t>
-      </w:r>
-      <w:proofErr w:type="spellEnd"/>
-      <w:r>
-        <w:t xml:space="preserve"> глобальная оптимизация</w:t>
-      </w:r>
-      <w:r>
-        <w:t xml:space="preserve"> ЛГО</w:t>
-      </w:r>
-      <w:r>
-        <w:t xml:space="preserve">. Важность данной подобласти глобальной оптимизации объясняется как наличием большого числа прикладных задач, моделируемых при помощи </w:t>
-      </w:r>
-      <w:proofErr w:type="spellStart"/>
-      <w:r>
-        <w:t>липшицевых</w:t>
-      </w:r>
-      <w:proofErr w:type="spellEnd"/>
-      <w:r>
-        <w:t xml:space="preserve"> функций, так и обширностью класса таких функций.</w:t>
+        <w:t xml:space="preserve"> для обеспечения эффективности вычислений — эти сетки должны быть достаточно плотными в окрестности глобального оптимума и более разреженными вдали от искомого решения. Построение таких оптимальных покрытий обеспечивается при повышении сложности самих численных методов глобального поиска.</w:t>
       </w:r>
     </w:p>
     <w:p>
       <w:r>
-        <w:t xml:space="preserve">Во многих задачах, возникающих в практике оптимизации, требуется не просто приближённое численное решение, но ещё и гарантия его близости к идеальному математическому оптимуму, а также часто гарантия того, что найденный оптимум действительно является глобальным. Подобные постановки задач обычно характеризуют термином доказательная глобальная оптимизация, и они являются чрезвычайно трудными. </w:t>
+        <w:t xml:space="preserve">Возможность построения адаптивных схем поиска наилучшего, то есть глобального, решения многоэкстремальных многомерных задач, отличных от переборных схем, предполагает наличие неких априорных предположений о свойствах задачи. Такие предположения служат математическим инструментом для получения оценок глобального решения задачи на основе проведенных испытаний целевой функции и играют существенную роль при построении эффективных алгоритмов глобального поиска. </w:t>
+      </w:r>
+      <w:proofErr w:type="gramStart"/>
+      <w:r>
+        <w:t xml:space="preserve">Для многих практических задач (таких как, например, решение нелинейных уравнений и неравенств; регулирование сложных нелинейных систем; оптимизация иерархических моделей, связанных с задачами размещения, системами обслуживания и т.п.) типичным является предположение о </w:t>
+      </w:r>
+      <w:proofErr w:type="spellStart"/>
+      <w:r>
+        <w:t>липшицевости</w:t>
+      </w:r>
+      <w:proofErr w:type="spellEnd"/>
+      <w:r>
+        <w:t xml:space="preserve"> функций, поскольку относительные вариации функций, характеризующих моделируемую систему, обычно не могут превышать некоторый порог, определяемый ограниченной энергией изменений в системе.</w:t>
+      </w:r>
+      <w:proofErr w:type="gramEnd"/>
+      <w:r>
+        <w:t xml:space="preserve"> Разработкой теории и методов численного решения задач подобного типа занимается </w:t>
+      </w:r>
+      <w:proofErr w:type="spellStart"/>
+      <w:r>
+        <w:t>липшицева</w:t>
+      </w:r>
+      <w:proofErr w:type="spellEnd"/>
+      <w:r>
+        <w:t xml:space="preserve"> глобальная оптимизация</w:t>
+      </w:r>
+      <w:r>
+        <w:t xml:space="preserve"> </w:t>
+      </w:r>
+      <w:r>
+        <w:t>(</w:t>
+      </w:r>
+      <w:r>
+        <w:t>ЛГО</w:t>
+      </w:r>
+      <w:r>
+        <w:t>)</w:t>
+      </w:r>
+      <w:r>
+        <w:t xml:space="preserve">. Важность данной подобласти </w:t>
+      </w:r>
+      <w:r>
+        <w:t xml:space="preserve">ГО </w:t>
+      </w:r>
+      <w:r>
+        <w:t xml:space="preserve">объясняется как </w:t>
+      </w:r>
+      <w:r>
+        <w:lastRenderedPageBreak/>
+        <w:t xml:space="preserve">наличием большого числа прикладных задач, моделируемых при помощи </w:t>
+      </w:r>
+      <w:proofErr w:type="spellStart"/>
+      <w:r>
+        <w:t>липшицевых</w:t>
+      </w:r>
+      <w:proofErr w:type="spellEnd"/>
+      <w:r>
+        <w:t xml:space="preserve"> функций, так и обширностью класса таких функций.</w:t>
       </w:r>
     </w:p>
     <w:p>
       <w:r>
+        <w:t xml:space="preserve">Во многих задачах, возникающих в практике оптимизации, требуется не просто приближённое численное решение, но ещё и гарантия его близости к идеальному математическому оптимуму, а также часто гарантия того, что найденный оптимум действительно является глобальным. Подобные постановки задач обычно характеризуют термином </w:t>
+      </w:r>
+      <w:proofErr w:type="gramStart"/>
+      <w:r>
+        <w:t>доказательная</w:t>
+      </w:r>
+      <w:proofErr w:type="gramEnd"/>
+      <w:r>
+        <w:t xml:space="preserve"> </w:t>
+      </w:r>
+      <w:r>
+        <w:t>ГО</w:t>
+      </w:r>
+      <w:r>
+        <w:t xml:space="preserve">, и они являются чрезвычайно трудными. </w:t>
+      </w:r>
+    </w:p>
+    <w:p>
+      <w:r>
         <w:t xml:space="preserve">Существенное продвижение в решении задач </w:t>
       </w:r>
       <w:r>
@@ -317,19 +411,45 @@
         <w:t xml:space="preserve"> </w:t>
       </w:r>
       <w:r>
-        <w:t>Эти</w:t>
-      </w:r>
-      <w:r>
-        <w:t xml:space="preserve"> </w:t>
-      </w:r>
-      <w:r>
-        <w:t>методы позволяют успешно решать зада</w:t>
+        <w:t>Данный подход позволяе</w:t>
+      </w:r>
+      <w:r>
+        <w:t>т успешно решать зада</w:t>
       </w:r>
       <w:r>
         <w:t>чи с</w:t>
       </w:r>
       <w:r>
         <w:t xml:space="preserve"> обязательным нахождением глобального оптимума. </w:t>
+      </w:r>
+    </w:p>
+    <w:p>
+      <w:r>
+        <w:t xml:space="preserve">Развитие методов </w:t>
+      </w:r>
+      <w:r>
+        <w:t>ГО</w:t>
+      </w:r>
+      <w:r>
+        <w:t xml:space="preserve"> стимулируется не только актуальностью или сложностью этих задач, но и развитием электронно-вычислительных средств. В настоящее время параллельные и векторные суперкомпьютеры рассматриваются как один из основных инструментов для проведения исследований в различных научных и прикладных дисциплинах. </w:t>
+      </w:r>
+      <w:r>
+        <w:rPr>
+          <w:szCs w:val="28"/>
+        </w:rPr>
+        <w:t xml:space="preserve">В данном случае </w:t>
+      </w:r>
+      <w:r>
+        <w:rPr>
+          <w:szCs w:val="28"/>
+        </w:rPr>
+        <w:t>большое</w:t>
+      </w:r>
+      <w:r>
+        <w:rPr>
+          <w:szCs w:val="28"/>
+        </w:rPr>
+        <w:t xml:space="preserve"> значение приобретают средства автоматизации разработки моделей и кодов параллельных алгоритмов, тестирования и сопровождения программных приложений (в частности алгоритмов оптимизации). Но поскольку технология программирования (особенно в параллельном исполнении) должна быть понятна конечному пользователю, специалисту в предметной области, то на первое место выступают визуальные средства автоматизации программирования параллельных приложений.</w:t>
       </w:r>
     </w:p>
     <w:p>
@@ -379,11 +499,7 @@
         <w:t xml:space="preserve"> (ММПД)</w:t>
       </w:r>
       <w:r>
-        <w:t xml:space="preserve">, основанном на использовании информационно-статистической стратегии оптимизации и рациональной организации вычислений за счет распределения вычислительной нагрузки между фазами </w:t>
-      </w:r>
-      <w:r>
-        <w:lastRenderedPageBreak/>
-        <w:t>глобальной и локальной оптимизации. А также средства автоматизации построения моделей параллельных алгоритмов</w:t>
+        <w:t>, основанном на использовании информационно-статистической стратегии оптимизации и рациональной организации вычислений за счет распределения вычислительной нагрузки между фазами глобальной и локальной оптимизации. А также средства автоматизации построения моделей параллельных алгоритмов</w:t>
       </w:r>
       <w:r>
         <w:t>.</w:t>
@@ -399,6 +515,7 @@
         <w:rPr>
           <w:b/>
         </w:rPr>
+        <w:lastRenderedPageBreak/>
         <w:t>Задачи исследования.</w:t>
       </w:r>
     </w:p>
@@ -427,13 +544,7 @@
         <w:t xml:space="preserve">Разработка параллельного алгоритма </w:t>
       </w:r>
       <w:r>
-        <w:t>ГО</w:t>
-      </w:r>
-      <w:r>
-        <w:t xml:space="preserve"> </w:t>
-      </w:r>
-      <w:r>
-        <w:t>ММПД</w:t>
+        <w:t>глобальной оптимизации модифицированным методом половинных делений</w:t>
       </w:r>
       <w:r>
         <w:t>.</w:t>
@@ -458,7 +569,13 @@
         <w:t xml:space="preserve">Исследование эффективности </w:t>
       </w:r>
       <w:r>
-        <w:t>алгоритма ГО ММПД.</w:t>
+        <w:t xml:space="preserve">алгоритма </w:t>
+      </w:r>
+      <w:r>
+        <w:t>глобальной оптимизации модифицированным методом половинных делений</w:t>
+      </w:r>
+      <w:r>
+        <w:t>.</w:t>
       </w:r>
     </w:p>
     <w:p>
@@ -608,35 +725,41 @@
         <w:rPr>
           <w:b/>
         </w:rPr>
+        <w:t>Практическая значимость</w:t>
+      </w:r>
+      <w:r>
+        <w:t xml:space="preserve">. Предложенный </w:t>
+      </w:r>
+      <w:r>
+        <w:t>усовершенствованный</w:t>
+      </w:r>
+      <w:r>
+        <w:t xml:space="preserve"> параллельный алгоритм </w:t>
+      </w:r>
+      <w:r>
+        <w:t>ГО</w:t>
+      </w:r>
+      <w:r>
+        <w:t xml:space="preserve"> </w:t>
+      </w:r>
+      <w:r>
+        <w:t>ММПД</w:t>
+      </w:r>
+      <w:r>
+        <w:t xml:space="preserve"> </w:t>
+      </w:r>
+      <w:r>
+        <w:t xml:space="preserve">использован при решении актуальной практической задачи – </w:t>
+      </w:r>
+      <w:r>
+        <w:t xml:space="preserve">выбора оптимальных параметров </w:t>
+      </w:r>
+      <w:r>
         <w:lastRenderedPageBreak/>
-        <w:t>Практическая значимость</w:t>
-      </w:r>
-      <w:r>
-        <w:t xml:space="preserve">. Предложенный </w:t>
-      </w:r>
-      <w:r>
-        <w:t>усовершенствованный</w:t>
-      </w:r>
-      <w:r>
-        <w:t xml:space="preserve"> параллельный алгоритм глобальной оптимизации </w:t>
-      </w:r>
-      <w:r>
-        <w:t xml:space="preserve">ММПД </w:t>
-      </w:r>
-      <w:r>
-        <w:t xml:space="preserve"> использован при решении актуальной практической задачи – </w:t>
-      </w:r>
-      <w:r>
-        <w:t>выбора оптимальных параметров гасителя пульсаций давлений</w:t>
-      </w:r>
-      <w:r>
-        <w:t xml:space="preserve">. </w:t>
-      </w:r>
-      <w:r>
-        <w:rPr>
-          <w:highlight w:val="yellow"/>
-        </w:rPr>
-        <w:t>Данная задача решалась в СГАУ на 2 факультете</w:t>
+        <w:t>гасителя пульсаций давлений</w:t>
+      </w:r>
+      <w:r>
+        <w:t>. Данная задача решалась в СГАУ на 2 факультете</w:t>
       </w:r>
       <w:r>
         <w:t>. Была показана применимость реализованн</w:t>
@@ -656,13 +779,52 @@
     </w:p>
     <w:p>
       <w:r>
-        <w:t xml:space="preserve">Предложенный алгоритм </w:t>
+        <w:t>Предложенный алгоритм</w:t>
+      </w:r>
+      <w:r>
+        <w:t xml:space="preserve"> и средство разработки параллельных алгоритмов </w:t>
+      </w:r>
+      <w:r>
+        <w:rPr>
+          <w:lang w:val="en-US"/>
+        </w:rPr>
+        <w:t>PGRAPH</w:t>
+      </w:r>
+      <w:r>
+        <w:t xml:space="preserve"> 2.0</w:t>
+      </w:r>
+      <w:r>
+        <w:t xml:space="preserve"> </w:t>
       </w:r>
       <w:r>
         <w:t xml:space="preserve">используются в учебном процессе при проведении </w:t>
       </w:r>
       <w:r>
-        <w:t>лабораторных работа в СГАУ по курсу ГРАФ. Б</w:t>
+        <w:t xml:space="preserve">лабораторных работа в СГАУ по курсу </w:t>
+      </w:r>
+      <w:r>
+        <w:t>“</w:t>
+      </w:r>
+      <w:r>
+        <w:t>Методы и средства визуального программирования</w:t>
+      </w:r>
+      <w:r>
+        <w:t>”</w:t>
+      </w:r>
+      <w:r>
+        <w:t xml:space="preserve">, </w:t>
+      </w:r>
+      <w:r>
+        <w:t>“</w:t>
+      </w:r>
+      <w:r>
+        <w:t>Автоматизация программирования</w:t>
+      </w:r>
+      <w:r>
+        <w:t>”</w:t>
+      </w:r>
+      <w:r>
+        <w:t>. Б</w:t>
       </w:r>
       <w:r>
         <w:t xml:space="preserve">ыла сформирована документация, содержащая подробное описание </w:t>
@@ -671,98 +833,14 @@
         <w:t>а</w:t>
       </w:r>
       <w:r>
-        <w:t xml:space="preserve">лгоритма с описанием всей необходимой информацией для проведения сравнительных исследований алгоритмов глобальной оптимизации по эффективности. </w:t>
-      </w:r>
-    </w:p>
-    <w:p>
-      <w:pPr>
-        <w:rPr>
-          <w:b/>
-          <w:bCs/>
-          <w:szCs w:val="28"/>
-        </w:rPr>
-      </w:pPr>
-      <w:r>
-        <w:rPr>
-          <w:b/>
-          <w:bCs/>
-          <w:szCs w:val="28"/>
-        </w:rPr>
-        <w:t>Основные защищаемые положения</w:t>
-      </w:r>
-    </w:p>
-    <w:p>
-      <w:pPr>
-        <w:rPr>
-          <w:b/>
-          <w:bCs/>
-          <w:szCs w:val="28"/>
-        </w:rPr>
-      </w:pPr>
-      <w:r>
-        <w:rPr>
-          <w:b/>
-          <w:bCs/>
-          <w:szCs w:val="28"/>
-        </w:rPr>
-        <w:t>Апробация</w:t>
-      </w:r>
-    </w:p>
-    <w:p>
-      <w:pPr>
-        <w:rPr>
-          <w:b/>
-          <w:bCs/>
-          <w:szCs w:val="28"/>
-        </w:rPr>
-      </w:pPr>
-      <w:r>
-        <w:rPr>
-          <w:b/>
-          <w:bCs/>
-          <w:szCs w:val="28"/>
-        </w:rPr>
-        <w:t>Личный вклад</w:t>
-      </w:r>
-    </w:p>
-    <w:p>
-      <w:pPr>
-        <w:rPr>
-          <w:b/>
-          <w:bCs/>
-          <w:szCs w:val="28"/>
-        </w:rPr>
-      </w:pPr>
-      <w:r>
-        <w:rPr>
-          <w:b/>
-          <w:bCs/>
-          <w:szCs w:val="28"/>
-        </w:rPr>
-        <w:t>Публи</w:t>
-      </w:r>
-      <w:bookmarkStart w:id="0" w:name="_GoBack"/>
-      <w:bookmarkEnd w:id="0"/>
-      <w:r>
-        <w:rPr>
-          <w:b/>
-          <w:bCs/>
-          <w:szCs w:val="28"/>
-        </w:rPr>
-        <w:t>кации</w:t>
-      </w:r>
-    </w:p>
-    <w:p>
-      <w:pPr>
-        <w:spacing w:after="200" w:line="276" w:lineRule="auto"/>
-        <w:ind w:firstLine="0"/>
-        <w:jc w:val="left"/>
-        <w:rPr>
-          <w:b/>
-          <w:bCs/>
-          <w:szCs w:val="28"/>
-        </w:rPr>
-      </w:pPr>
+        <w:t xml:space="preserve">лгоритма с описанием всей необходимой информацией для проведения сравнительных исследований алгоритмов </w:t>
+      </w:r>
+      <w:r>
+        <w:t>ГО</w:t>
+      </w:r>
+      <w:r>
+        <w:t xml:space="preserve"> по эффективности. </w:t>
+      </w:r>
     </w:p>
     <w:sectPr>
       <w:footerReference w:type="default" r:id="rId9"/>
@@ -830,7 +908,7 @@
           <w:rPr>
             <w:noProof/>
           </w:rPr>
-          <w:t>5</w:t>
+          <w:t>4</w:t>
         </w:r>
         <w:r>
           <w:fldChar w:fldCharType="end"/>
@@ -2897,6 +2975,11 @@
       <w:lang w:eastAsia="ru-RU"/>
     </w:rPr>
   </w:style>
+  <w:style w:type="character" w:customStyle="1" w:styleId="apple-converted-space">
+    <w:name w:val="apple-converted-space"/>
+    <w:basedOn w:val="a2"/>
+    <w:rsid w:val="00FC11D1"/>
+  </w:style>
 </w:styles>
 </file>
 
@@ -3906,6 +3989,11 @@
       <w:szCs w:val="28"/>
       <w:lang w:eastAsia="ru-RU"/>
     </w:rPr>
+  </w:style>
+  <w:style w:type="character" w:customStyle="1" w:styleId="apple-converted-space">
+    <w:name w:val="apple-converted-space"/>
+    <w:basedOn w:val="a2"/>
+    <w:rsid w:val="00FC11D1"/>
   </w:style>
 </w:styles>
 </file>
@@ -4200,7 +4288,7 @@
 </file>
 
 <file path=customXml/itemProps1.xml><?xml version="1.0" encoding="utf-8"?>
-<ds:datastoreItem xmlns:ds="http://schemas.openxmlformats.org/officeDocument/2006/customXml" ds:itemID="{7AB28148-6B69-4E74-9025-A010977A434D}">
+<ds:datastoreItem xmlns:ds="http://schemas.openxmlformats.org/officeDocument/2006/customXml" ds:itemID="{2CD6FF8F-B3C8-4514-A38F-E9D0E0F31BE4}">
   <ds:schemaRefs>
     <ds:schemaRef ds:uri="http://schemas.openxmlformats.org/officeDocument/2006/bibliography"/>
   </ds:schemaRefs>

</xml_diff>

<commit_message>
preRelease of disert added summary
</commit_message>
<xml_diff>
--- a/documentation/0.Введение.docx
+++ b/documentation/0.Введение.docx
@@ -3,6 +3,16 @@
 <w:document xmlns:wpc="http://schemas.microsoft.com/office/word/2010/wordprocessingCanvas" xmlns:mc="http://schemas.openxmlformats.org/markup-compatibility/2006" xmlns:o="urn:schemas-microsoft-com:office:office" xmlns:r="http://schemas.openxmlformats.org/officeDocument/2006/relationships" xmlns:m="http://schemas.openxmlformats.org/officeDocument/2006/math" xmlns:v="urn:schemas-microsoft-com:vml" xmlns:wp14="http://schemas.microsoft.com/office/word/2010/wordprocessingDrawing" xmlns:wp="http://schemas.openxmlformats.org/drawingml/2006/wordprocessingDrawing" xmlns:w10="urn:schemas-microsoft-com:office:word" xmlns:w="http://schemas.openxmlformats.org/wordprocessingml/2006/main" xmlns:w14="http://schemas.microsoft.com/office/word/2010/wordml" xmlns:wpg="http://schemas.microsoft.com/office/word/2010/wordprocessingGroup" xmlns:wpi="http://schemas.microsoft.com/office/word/2010/wordprocessingInk" xmlns:wne="http://schemas.microsoft.com/office/word/2006/wordml" xmlns:wps="http://schemas.microsoft.com/office/word/2010/wordprocessingShape" mc:Ignorable="w14 wp14">
   <w:body>
     <w:p>
+      <w:pPr>
+        <w:pStyle w:val="afb"/>
+      </w:pPr>
+      <w:bookmarkStart w:id="0" w:name="_Toc325109853"/>
+      <w:r>
+        <w:t>Введение</w:t>
+      </w:r>
+      <w:bookmarkEnd w:id="0"/>
+    </w:p>
+    <w:p>
       <w:r>
         <w:rPr>
           <w:b/>
@@ -22,9 +32,6 @@
         <w:t>работы</w:t>
       </w:r>
       <w:r>
-        <w:t>.</w:t>
-      </w:r>
-      <w:r>
         <w:t xml:space="preserve"> </w:t>
       </w:r>
     </w:p>
@@ -46,10 +53,7 @@
         <w:t>райне трудно, а в ряде случаев — невозможно.</w:t>
       </w:r>
       <w:r>
-        <w:t xml:space="preserve"> </w:t>
-      </w:r>
-      <w:r>
-        <w:t>Трудности численного решения оптимизационных задач во многом связаны с видом оптимизируемой целевой функции и количеством ее аргументов. Целевая функция может быть невыпуклой, недифференцируемой, негладкой, многоэкстремальной. Кроме того, каждое вычисление значений целевой функции может требовать значительных вычислительных ресурсов.</w:t>
+        <w:t xml:space="preserve"> Трудности численного решения оптимизационных задач во многом связаны с видом оптимизируемой целевой функции и количеством ее аргументов. Целевая функция может быть невыпуклой, недифференцируемой, негладкой, многоэкстремальной. Кроме того, каждое вычисление значений целевой функции может требовать значительных вычислительных ресурсов.</w:t>
       </w:r>
     </w:p>
     <w:p>
@@ -66,12 +70,7 @@
         <w:t xml:space="preserve"> </w:t>
       </w:r>
       <w:r>
-        <w:t xml:space="preserve">широко востребованное и интенсивно развивающееся направление вычислительной математики. </w:t>
-      </w:r>
-      <w:bookmarkStart w:id="0" w:name="_GoBack"/>
-      <w:bookmarkEnd w:id="0"/>
-      <w:r>
-        <w:t>В различных областях науки выдвигается вс</w:t>
+        <w:t>широко востребованное и интенсивно развивающееся направление вычислительной математики. В различных областях науки выдвигается вс</w:t>
       </w:r>
       <w:r>
         <w:t>ё</w:t>
@@ -115,11 +114,11 @@
         <w:t xml:space="preserve"> существенно отличаются от техники стандартных методов поиска локальных оптимумов функции (часто неспособных найти глобальное решение рассматриваемых многоэкстремальных задач) и характеризуются высокой вычислительной трудоемкостью. </w:t>
       </w:r>
       <w:r>
-        <w:t xml:space="preserve">Проблематика моделей, методов и программных средств решения задач оптимизации является областью активных научных исследований, в которой результаты советских и российских ученых </w:t>
+        <w:t xml:space="preserve">Проблематика моделей, методов и программных средств решения задач оптимизации является областью активных </w:t>
       </w:r>
       <w:r>
         <w:lastRenderedPageBreak/>
-        <w:t xml:space="preserve">имеют широкое признание в стране и за рубежом. </w:t>
+        <w:t xml:space="preserve">научных исследований, в которой результаты советских и российских ученых имеют широкое признание в стране и за рубежом. </w:t>
       </w:r>
       <w:proofErr w:type="gramStart"/>
       <w:r>
@@ -268,11 +267,7 @@
     </w:p>
     <w:p>
       <w:r>
-        <w:t xml:space="preserve">Возможность построения адаптивных схем поиска наилучшего, то есть глобального, решения многоэкстремальных многомерных задач, отличных от переборных схем, предполагает наличие неких априорных предположений о свойствах задачи. Такие предположения служат математическим инструментом для получения оценок глобального решения задачи на основе проведенных испытаний целевой функции и играют существенную роль при построении эффективных алгоритмов глобального поиска. </w:t>
-      </w:r>
-      <w:proofErr w:type="gramStart"/>
-      <w:r>
-        <w:t xml:space="preserve">Для многих практических задач (таких как, например, решение нелинейных уравнений и неравенств; регулирование сложных нелинейных систем; оптимизация иерархических моделей, связанных с задачами размещения, системами обслуживания и т.п.) типичным является предположение о </w:t>
+        <w:t xml:space="preserve">Возможность построения адаптивных схем поиска наилучшего, то есть глобального, решения многоэкстремальных многомерных задач, отличных от переборных схем, предполагает наличие неких априорных предположений о свойствах задачи. Такие предположения служат математическим инструментом для получения оценок глобального решения задачи на основе проведенных испытаний целевой функции и играют существенную роль при построении эффективных алгоритмов глобального поиска. Для многих практических задач (таких как, например, решение нелинейных уравнений и неравенств; регулирование сложных нелинейных систем; оптимизация иерархических моделей, связанных с задачами размещения, системами обслуживания и т.п.) типичным является предположение о </w:t>
       </w:r>
       <w:proofErr w:type="spellStart"/>
       <w:r>
@@ -280,15 +275,11 @@
       </w:r>
       <w:proofErr w:type="spellEnd"/>
       <w:r>
-        <w:t xml:space="preserve"> функций, поскольку относительные вариации функций, характеризующих моделируемую систему, </w:t>
+        <w:t xml:space="preserve"> функций, поскольку </w:t>
       </w:r>
       <w:r>
         <w:lastRenderedPageBreak/>
-        <w:t>обычно не могут превышать некоторый порог, определяемый ограниченной энергией изменений в системе.</w:t>
-      </w:r>
-      <w:proofErr w:type="gramEnd"/>
-      <w:r>
-        <w:t xml:space="preserve"> Разработкой теории и методов численного решения задач подобного типа занимается </w:t>
+        <w:t xml:space="preserve">относительные вариации функций, характеризующих моделируемую систему, обычно не могут превышать некоторый порог, определяемый ограниченной энергией изменений в системе. Разработкой теории и методов численного решения задач подобного типа занимается </w:t>
       </w:r>
       <w:proofErr w:type="spellStart"/>
       <w:r>
@@ -517,7 +508,7 @@
         <w:rPr>
           <w:b/>
         </w:rPr>
-        <w:t>Задачи исследования.</w:t>
+        <w:t>Задачи исследования</w:t>
       </w:r>
     </w:p>
     <w:p>
@@ -660,8 +651,10 @@
         <w:t>ации метода половинных делений</w:t>
       </w:r>
       <w:r>
-        <w:t>/</w:t>
-      </w:r>
+        <w:t>.</w:t>
+      </w:r>
+      <w:bookmarkStart w:id="1" w:name="_GoBack"/>
+      <w:bookmarkEnd w:id="1"/>
     </w:p>
     <w:p>
       <w:pPr>
@@ -883,6 +876,7 @@
         <w:docPartUnique/>
       </w:docPartObj>
     </w:sdtPr>
+    <w:sdtEndPr/>
     <w:sdtContent>
       <w:p>
         <w:pPr>
@@ -902,7 +896,7 @@
           <w:rPr>
             <w:noProof/>
           </w:rPr>
-          <w:t>1</w:t>
+          <w:t>5</w:t>
         </w:r>
         <w:r>
           <w:fldChar w:fldCharType="end"/>
@@ -2969,10 +2963,21 @@
       <w:lang w:eastAsia="ru-RU"/>
     </w:rPr>
   </w:style>
-  <w:style w:type="character" w:customStyle="1" w:styleId="apple-converted-space">
-    <w:name w:val="apple-converted-space"/>
-    <w:basedOn w:val="a2"/>
-    <w:rsid w:val="00FC11D1"/>
+  <w:style w:type="paragraph" w:customStyle="1" w:styleId="afb">
+    <w:name w:val="Заголовок структурного раздела"/>
+    <w:basedOn w:val="a5"/>
+    <w:qFormat/>
+    <w:rsid w:val="00B6262B"/>
+    <w:pPr>
+      <w:numPr>
+        <w:numId w:val="0"/>
+      </w:numPr>
+      <w:jc w:val="center"/>
+    </w:pPr>
+    <w:rPr>
+      <w:b w:val="0"/>
+      <w:caps/>
+    </w:rPr>
   </w:style>
 </w:styles>
 </file>
@@ -3984,10 +3989,21 @@
       <w:lang w:eastAsia="ru-RU"/>
     </w:rPr>
   </w:style>
-  <w:style w:type="character" w:customStyle="1" w:styleId="apple-converted-space">
-    <w:name w:val="apple-converted-space"/>
-    <w:basedOn w:val="a2"/>
-    <w:rsid w:val="00FC11D1"/>
+  <w:style w:type="paragraph" w:customStyle="1" w:styleId="afb">
+    <w:name w:val="Заголовок структурного раздела"/>
+    <w:basedOn w:val="a5"/>
+    <w:qFormat/>
+    <w:rsid w:val="00B6262B"/>
+    <w:pPr>
+      <w:numPr>
+        <w:numId w:val="0"/>
+      </w:numPr>
+      <w:jc w:val="center"/>
+    </w:pPr>
+    <w:rPr>
+      <w:b w:val="0"/>
+      <w:caps/>
+    </w:rPr>
   </w:style>
 </w:styles>
 </file>
@@ -4282,7 +4298,7 @@
 </file>
 
 <file path=customXml/itemProps1.xml><?xml version="1.0" encoding="utf-8"?>
-<ds:datastoreItem xmlns:ds="http://schemas.openxmlformats.org/officeDocument/2006/customXml" ds:itemID="{9C3DE125-1A46-4E69-AC43-13B787EB1DBD}">
+<ds:datastoreItem xmlns:ds="http://schemas.openxmlformats.org/officeDocument/2006/customXml" ds:itemID="{9B0924F4-AA7B-421C-9CD6-EDA5AF265B4F}">
   <ds:schemaRefs>
     <ds:schemaRef ds:uri="http://schemas.openxmlformats.org/officeDocument/2006/bibliography"/>
   </ds:schemaRefs>

</xml_diff>